<commit_message>
after check p1,p3 + make clean ipynb
</commit_message>
<xml_diff>
--- a/b08901002_hw1.docx
+++ b/b08901002_hw1.docx
@@ -130,11 +130,6 @@
             <w:tcW w:w="2074" w:type="dxa"/>
           </w:tcPr>
           <w:p>
-            <w:pPr>
-              <w:rPr>
-                <w:rFonts w:hint="eastAsia"/>
-              </w:rPr>
-            </w:pPr>
             <w:r>
               <w:rPr>
                 <w:rFonts w:hint="eastAsia"/>
@@ -153,9 +148,6 @@
           <w:p>
             <w:pPr>
               <w:cnfStyle w:val="100000000000" w:firstRow="1" w:lastRow="0" w:firstColumn="0" w:lastColumn="0" w:oddVBand="0" w:evenVBand="0" w:oddHBand="0" w:evenHBand="0" w:firstRowFirstColumn="0" w:firstRowLastColumn="0" w:lastRowFirstColumn="0" w:lastRowLastColumn="0"/>
-              <w:rPr>
-                <w:rFonts w:hint="eastAsia"/>
-              </w:rPr>
             </w:pPr>
             <w:r>
               <w:rPr>
@@ -175,9 +167,6 @@
           <w:p>
             <w:pPr>
               <w:cnfStyle w:val="100000000000" w:firstRow="1" w:lastRow="0" w:firstColumn="0" w:lastColumn="0" w:oddVBand="0" w:evenVBand="0" w:oddHBand="0" w:evenHBand="0" w:firstRowFirstColumn="0" w:firstRowLastColumn="0" w:lastRowFirstColumn="0" w:lastRowLastColumn="0"/>
-              <w:rPr>
-                <w:rFonts w:hint="eastAsia"/>
-              </w:rPr>
             </w:pPr>
             <w:r>
               <w:rPr>
@@ -197,9 +186,6 @@
           <w:p>
             <w:pPr>
               <w:cnfStyle w:val="100000000000" w:firstRow="1" w:lastRow="0" w:firstColumn="0" w:lastColumn="0" w:oddVBand="0" w:evenVBand="0" w:oddHBand="0" w:evenHBand="0" w:firstRowFirstColumn="0" w:firstRowLastColumn="0" w:lastRowFirstColumn="0" w:lastRowLastColumn="0"/>
-              <w:rPr>
-                <w:rFonts w:hint="eastAsia"/>
-              </w:rPr>
             </w:pPr>
             <w:r>
               <w:rPr>
@@ -220,11 +206,6 @@
             <w:tcW w:w="2074" w:type="dxa"/>
           </w:tcPr>
           <w:p>
-            <w:pPr>
-              <w:rPr>
-                <w:rFonts w:hint="eastAsia"/>
-              </w:rPr>
-            </w:pPr>
             <w:r>
               <w:rPr>
                 <w:rFonts w:hint="eastAsia"/>
@@ -243,9 +224,6 @@
           <w:p>
             <w:pPr>
               <w:cnfStyle w:val="000000000000" w:firstRow="0" w:lastRow="0" w:firstColumn="0" w:lastColumn="0" w:oddVBand="0" w:evenVBand="0" w:oddHBand="0" w:evenHBand="0" w:firstRowFirstColumn="0" w:firstRowLastColumn="0" w:lastRowFirstColumn="0" w:lastRowLastColumn="0"/>
-              <w:rPr>
-                <w:rFonts w:hint="eastAsia"/>
-              </w:rPr>
             </w:pPr>
             <w:r>
               <w:t>Calculate A to the power of B</w:t>
@@ -259,9 +237,6 @@
           <w:p>
             <w:pPr>
               <w:cnfStyle w:val="000000000000" w:firstRow="0" w:lastRow="0" w:firstColumn="0" w:lastColumn="0" w:oddVBand="0" w:evenVBand="0" w:oddHBand="0" w:evenHBand="0" w:firstRowFirstColumn="0" w:firstRowLastColumn="0" w:lastRowFirstColumn="0" w:lastRowLastColumn="0"/>
-              <w:rPr>
-                <w:rFonts w:hint="eastAsia"/>
-              </w:rPr>
             </w:pPr>
             <w:r>
               <w:rPr>
@@ -281,9 +256,6 @@
           <w:p>
             <w:pPr>
               <w:cnfStyle w:val="000000000000" w:firstRow="0" w:lastRow="0" w:firstColumn="0" w:lastColumn="0" w:oddVBand="0" w:evenVBand="0" w:oddHBand="0" w:evenHBand="0" w:firstRowFirstColumn="0" w:firstRowLastColumn="0" w:lastRowFirstColumn="0" w:lastRowLastColumn="0"/>
-              <w:rPr>
-                <w:rFonts w:hint="eastAsia"/>
-              </w:rPr>
             </w:pPr>
             <w:r>
               <w:rPr>
@@ -292,13 +264,7 @@
               <w:t>C</w:t>
             </w:r>
             <w:r>
-              <w:t xml:space="preserve">alculate the </w:t>
-            </w:r>
-            <w:r>
-              <w:t>remainder</w:t>
-            </w:r>
-            <w:r>
-              <w:t xml:space="preserve"> of A/B</w:t>
+              <w:t>alculate the remainder of A/B</w:t>
             </w:r>
           </w:p>
         </w:tc>
@@ -310,11 +276,6 @@
             <w:tcW w:w="2074" w:type="dxa"/>
           </w:tcPr>
           <w:p>
-            <w:pPr>
-              <w:rPr>
-                <w:rFonts w:hint="eastAsia"/>
-              </w:rPr>
-            </w:pPr>
             <w:r>
               <w:t xml:space="preserve">Sample </w:t>
             </w:r>
@@ -330,9 +291,6 @@
           <w:p>
             <w:pPr>
               <w:cnfStyle w:val="000000000000" w:firstRow="0" w:lastRow="0" w:firstColumn="0" w:lastColumn="0" w:oddVBand="0" w:evenVBand="0" w:oddHBand="0" w:evenHBand="0" w:firstRowFirstColumn="0" w:firstRowLastColumn="0" w:lastRowFirstColumn="0" w:lastRowLastColumn="0"/>
-              <w:rPr>
-                <w:rFonts w:hint="eastAsia"/>
-              </w:rPr>
             </w:pPr>
             <w:r>
               <w:rPr>
@@ -352,9 +310,6 @@
           <w:p>
             <w:pPr>
               <w:cnfStyle w:val="000000000000" w:firstRow="0" w:lastRow="0" w:firstColumn="0" w:lastColumn="0" w:oddVBand="0" w:evenVBand="0" w:oddHBand="0" w:evenHBand="0" w:firstRowFirstColumn="0" w:firstRowLastColumn="0" w:lastRowFirstColumn="0" w:lastRowLastColumn="0"/>
-              <w:rPr>
-                <w:rFonts w:hint="eastAsia"/>
-              </w:rPr>
             </w:pPr>
             <w:r>
               <w:rPr>
@@ -377,9 +332,6 @@
           <w:p>
             <w:pPr>
               <w:cnfStyle w:val="000000000000" w:firstRow="0" w:lastRow="0" w:firstColumn="0" w:lastColumn="0" w:oddVBand="0" w:evenVBand="0" w:oddHBand="0" w:evenHBand="0" w:firstRowFirstColumn="0" w:firstRowLastColumn="0" w:lastRowFirstColumn="0" w:lastRowLastColumn="0"/>
-              <w:rPr>
-                <w:rFonts w:hint="eastAsia"/>
-              </w:rPr>
             </w:pPr>
             <w:r>
               <w:rPr>
@@ -403,11 +355,6 @@
             <w:tcW w:w="2074" w:type="dxa"/>
           </w:tcPr>
           <w:p>
-            <w:pPr>
-              <w:rPr>
-                <w:rFonts w:hint="eastAsia"/>
-              </w:rPr>
-            </w:pPr>
             <w:r>
               <w:t>Sample output</w:t>
             </w:r>
@@ -420,9 +367,6 @@
           <w:p>
             <w:pPr>
               <w:cnfStyle w:val="000000000000" w:firstRow="0" w:lastRow="0" w:firstColumn="0" w:lastColumn="0" w:oddVBand="0" w:evenVBand="0" w:oddHBand="0" w:evenHBand="0" w:firstRowFirstColumn="0" w:firstRowLastColumn="0" w:lastRowFirstColumn="0" w:lastRowLastColumn="0"/>
-              <w:rPr>
-                <w:rFonts w:hint="eastAsia"/>
-              </w:rPr>
             </w:pPr>
             <w:r>
               <w:rPr>
@@ -442,9 +386,6 @@
           <w:p>
             <w:pPr>
               <w:cnfStyle w:val="000000000000" w:firstRow="0" w:lastRow="0" w:firstColumn="0" w:lastColumn="0" w:oddVBand="0" w:evenVBand="0" w:oddHBand="0" w:evenHBand="0" w:firstRowFirstColumn="0" w:firstRowLastColumn="0" w:lastRowFirstColumn="0" w:lastRowLastColumn="0"/>
-              <w:rPr>
-                <w:rFonts w:hint="eastAsia"/>
-              </w:rPr>
             </w:pPr>
             <w:r>
               <w:rPr>
@@ -464,9 +405,6 @@
           <w:p>
             <w:pPr>
               <w:cnfStyle w:val="000000000000" w:firstRow="0" w:lastRow="0" w:firstColumn="0" w:lastColumn="0" w:oddVBand="0" w:evenVBand="0" w:oddHBand="0" w:evenHBand="0" w:firstRowFirstColumn="0" w:firstRowLastColumn="0" w:lastRowFirstColumn="0" w:lastRowLastColumn="0"/>
-              <w:rPr>
-                <w:rFonts w:hint="eastAsia"/>
-              </w:rPr>
             </w:pPr>
             <w:r>
               <w:rPr>
@@ -491,11 +429,6 @@
             <w:tcW w:w="2074" w:type="dxa"/>
           </w:tcPr>
           <w:p>
-            <w:pPr>
-              <w:rPr>
-                <w:rFonts w:hint="eastAsia"/>
-              </w:rPr>
-            </w:pPr>
             <w:r>
               <w:rPr>
                 <w:rFonts w:hint="eastAsia"/>
@@ -515,7 +448,6 @@
             <w:pPr>
               <w:cnfStyle w:val="000000000000" w:firstRow="0" w:lastRow="0" w:firstColumn="0" w:lastColumn="0" w:oddVBand="0" w:evenVBand="0" w:oddHBand="0" w:evenHBand="0" w:firstRowFirstColumn="0" w:firstRowLastColumn="0" w:lastRowFirstColumn="0" w:lastRowLastColumn="0"/>
               <w:rPr>
-                <w:rFonts w:hint="eastAsia"/>
                 <w:b/>
               </w:rPr>
             </w:pPr>
@@ -542,7 +474,6 @@
             <w:pPr>
               <w:cnfStyle w:val="000000000000" w:firstRow="0" w:lastRow="0" w:firstColumn="0" w:lastColumn="0" w:oddVBand="0" w:evenVBand="0" w:oddHBand="0" w:evenHBand="0" w:firstRowFirstColumn="0" w:firstRowLastColumn="0" w:lastRowFirstColumn="0" w:lastRowLastColumn="0"/>
               <w:rPr>
-                <w:rFonts w:hint="eastAsia"/>
                 <w:b/>
               </w:rPr>
             </w:pPr>
@@ -557,19 +488,7 @@
               <w:rPr>
                 <w:b/>
               </w:rPr>
-              <w:t xml:space="preserve"> di</w:t>
-            </w:r>
-            <w:r>
-              <w:rPr>
-                <w:b/>
-              </w:rPr>
-              <w:t>s</w:t>
-            </w:r>
-            <w:r>
-              <w:rPr>
-                <w:b/>
-              </w:rPr>
-              <w:t xml:space="preserve"> B</w:t>
+              <w:t xml:space="preserve"> dis B</w:t>
             </w:r>
           </w:p>
         </w:tc>
@@ -585,11 +504,6 @@
             <w:tcW w:w="2074" w:type="dxa"/>
           </w:tcPr>
           <w:p>
-            <w:pPr>
-              <w:rPr>
-                <w:rFonts w:hint="eastAsia"/>
-              </w:rPr>
-            </w:pPr>
             <w:r>
               <w:rPr>
                 <w:rFonts w:hint="eastAsia"/>
@@ -608,15 +522,9 @@
           <w:p>
             <w:pPr>
               <w:cnfStyle w:val="000000000000" w:firstRow="0" w:lastRow="0" w:firstColumn="0" w:lastColumn="0" w:oddVBand="0" w:evenVBand="0" w:oddHBand="0" w:evenHBand="0" w:firstRowFirstColumn="0" w:firstRowLastColumn="0" w:lastRowFirstColumn="0" w:lastRowLastColumn="0"/>
-              <w:rPr>
-                <w:rFonts w:hint="eastAsia"/>
-              </w:rPr>
             </w:pPr>
             <w:r>
-              <w:t xml:space="preserve">Calculate </w:t>
-            </w:r>
-            <w:r>
-              <w:t>the inner product of A and B</w:t>
+              <w:t>Calculate the inner product of A and B</w:t>
             </w:r>
           </w:p>
         </w:tc>
@@ -627,9 +535,6 @@
           <w:p>
             <w:pPr>
               <w:cnfStyle w:val="000000000000" w:firstRow="0" w:lastRow="0" w:firstColumn="0" w:lastColumn="0" w:oddVBand="0" w:evenVBand="0" w:oddHBand="0" w:evenHBand="0" w:firstRowFirstColumn="0" w:firstRowLastColumn="0" w:lastRowFirstColumn="0" w:lastRowLastColumn="0"/>
-              <w:rPr>
-                <w:rFonts w:hint="eastAsia"/>
-              </w:rPr>
             </w:pPr>
             <w:r>
               <w:rPr>
@@ -663,11 +568,6 @@
             <w:tcW w:w="2074" w:type="dxa"/>
           </w:tcPr>
           <w:p>
-            <w:pPr>
-              <w:rPr>
-                <w:rFonts w:hint="eastAsia"/>
-              </w:rPr>
-            </w:pPr>
             <w:r>
               <w:t>Sample Input</w:t>
             </w:r>
@@ -680,9 +580,6 @@
           <w:p>
             <w:pPr>
               <w:cnfStyle w:val="000000000000" w:firstRow="0" w:lastRow="0" w:firstColumn="0" w:lastColumn="0" w:oddVBand="0" w:evenVBand="0" w:oddHBand="0" w:evenHBand="0" w:firstRowFirstColumn="0" w:firstRowLastColumn="0" w:lastRowFirstColumn="0" w:lastRowLastColumn="0"/>
-              <w:rPr>
-                <w:rFonts w:hint="eastAsia"/>
-              </w:rPr>
             </w:pPr>
             <w:r>
               <w:t>(1,2,3) dot (2,1,2)</w:t>
@@ -696,9 +593,6 @@
           <w:p>
             <w:pPr>
               <w:cnfStyle w:val="000000000000" w:firstRow="0" w:lastRow="0" w:firstColumn="0" w:lastColumn="0" w:oddVBand="0" w:evenVBand="0" w:oddHBand="0" w:evenHBand="0" w:firstRowFirstColumn="0" w:firstRowLastColumn="0" w:lastRowFirstColumn="0" w:lastRowLastColumn="0"/>
-              <w:rPr>
-                <w:rFonts w:hint="eastAsia"/>
-              </w:rPr>
             </w:pPr>
             <w:r>
               <w:t>(1,2,3) dis (2,4,5)</w:t>
@@ -717,11 +611,6 @@
             <w:tcW w:w="2074" w:type="dxa"/>
           </w:tcPr>
           <w:p>
-            <w:pPr>
-              <w:rPr>
-                <w:rFonts w:hint="eastAsia"/>
-              </w:rPr>
-            </w:pPr>
             <w:r>
               <w:t>Sample output</w:t>
             </w:r>
@@ -734,9 +623,6 @@
           <w:p>
             <w:pPr>
               <w:cnfStyle w:val="000000000000" w:firstRow="0" w:lastRow="0" w:firstColumn="0" w:lastColumn="0" w:oddVBand="0" w:evenVBand="0" w:oddHBand="0" w:evenHBand="0" w:firstRowFirstColumn="0" w:firstRowLastColumn="0" w:lastRowFirstColumn="0" w:lastRowLastColumn="0"/>
-              <w:rPr>
-                <w:rFonts w:hint="eastAsia"/>
-              </w:rPr>
             </w:pPr>
             <w:r>
               <w:rPr>
@@ -756,9 +642,6 @@
           <w:p>
             <w:pPr>
               <w:cnfStyle w:val="000000000000" w:firstRow="0" w:lastRow="0" w:firstColumn="0" w:lastColumn="0" w:oddVBand="0" w:evenVBand="0" w:oddHBand="0" w:evenHBand="0" w:firstRowFirstColumn="0" w:firstRowLastColumn="0" w:lastRowFirstColumn="0" w:lastRowLastColumn="0"/>
-              <w:rPr>
-                <w:rFonts w:hint="eastAsia"/>
-              </w:rPr>
             </w:pPr>
             <w:r>
               <w:t>3</w:t>
@@ -789,11 +672,6 @@
       </w:r>
     </w:p>
     <w:p>
-      <w:pPr>
-        <w:rPr>
-          <w:rFonts w:hint="eastAsia"/>
-        </w:rPr>
-      </w:pPr>
       <w:r>
         <w:rPr>
           <w:rFonts w:hint="eastAsia"/>
@@ -909,11 +787,6 @@
       </w:r>
     </w:p>
     <w:p>
-      <w:pPr>
-        <w:rPr>
-          <w:rFonts w:hint="eastAsia"/>
-        </w:rPr>
-      </w:pPr>
       <w:r>
         <w:rPr>
           <w:rFonts w:hint="eastAsia"/>
@@ -938,13 +811,7 @@
     <w:p/>
     <w:p/>
     <w:p/>
-    <w:p>
-      <w:pPr>
-        <w:rPr>
-          <w:rFonts w:hint="eastAsia"/>
-        </w:rPr>
-      </w:pPr>
-    </w:p>
+    <w:p/>
     <w:p>
       <w:pPr>
         <w:rPr>
@@ -1007,11 +874,6 @@
       </w:r>
     </w:p>
     <w:p>
-      <w:pPr>
-        <w:rPr>
-          <w:rFonts w:hint="eastAsia"/>
-        </w:rPr>
-      </w:pPr>
       <w:r>
         <w:rPr>
           <w:rFonts w:hint="eastAsia"/>
@@ -1157,19 +1019,7 @@
         <w:t>w</w:t>
       </w:r>
       <w:r>
-        <w:t xml:space="preserve">e try to </w:t>
-      </w:r>
-      <w:r>
-        <w:t>request “</w:t>
-      </w:r>
-      <w:r>
-        <w:t>abc</w:t>
-      </w:r>
-      <w:r>
-        <w:t>.html”</w:t>
-      </w:r>
-      <w:r>
-        <w:t>, which doesn’t exist in our server. The result is as below</w:t>
+        <w:t>e try to request “abc.html”, which doesn’t exist in our server. The result is as below</w:t>
       </w:r>
       <w:r>
         <w:rPr>
@@ -1181,14 +1031,13 @@
     <w:p>
       <w:r>
         <w:rPr>
-          <w:rFonts w:hint="eastAsia"/>
           <w:noProof/>
         </w:rPr>
         <w:drawing>
           <wp:inline distT="0" distB="0" distL="0" distR="0">
-            <wp:extent cx="5274310" cy="2966720"/>
-            <wp:effectExtent l="0" t="0" r="2540" b="5080"/>
-            <wp:docPr id="8" name="圖片 8"/>
+            <wp:extent cx="5274310" cy="2961005"/>
+            <wp:effectExtent l="0" t="0" r="2540" b="0"/>
+            <wp:docPr id="3" name="圖片 3"/>
             <wp:cNvGraphicFramePr>
               <a:graphicFrameLocks xmlns:a="http://schemas.openxmlformats.org/drawingml/2006/main" noChangeAspect="1"/>
             </wp:cNvGraphicFramePr>
@@ -1196,7 +1045,7 @@
               <a:graphicData uri="http://schemas.openxmlformats.org/drawingml/2006/picture">
                 <pic:pic xmlns:pic="http://schemas.openxmlformats.org/drawingml/2006/picture">
                   <pic:nvPicPr>
-                    <pic:cNvPr id="8" name="chrome_404.png"/>
+                    <pic:cNvPr id="3" name="chrome_404.png"/>
                     <pic:cNvPicPr/>
                   </pic:nvPicPr>
                   <pic:blipFill>
@@ -1214,7 +1063,7 @@
                   <pic:spPr>
                     <a:xfrm>
                       <a:off x="0" y="0"/>
-                      <a:ext cx="5274310" cy="2966720"/>
+                      <a:ext cx="5274310" cy="2961005"/>
                     </a:xfrm>
                     <a:prstGeom prst="rect">
                       <a:avLst/>
@@ -1369,14 +1218,13 @@
     <w:p>
       <w:r>
         <w:rPr>
-          <w:rFonts w:hint="eastAsia"/>
           <w:noProof/>
         </w:rPr>
         <w:drawing>
           <wp:inline distT="0" distB="0" distL="0" distR="0">
             <wp:extent cx="5274310" cy="2966720"/>
             <wp:effectExtent l="0" t="0" r="2540" b="5080"/>
-            <wp:docPr id="11" name="圖片 11"/>
+            <wp:docPr id="4" name="圖片 4"/>
             <wp:cNvGraphicFramePr>
               <a:graphicFrameLocks xmlns:a="http://schemas.openxmlformats.org/drawingml/2006/main" noChangeAspect="1"/>
             </wp:cNvGraphicFramePr>
@@ -1384,7 +1232,7 @@
               <a:graphicData uri="http://schemas.openxmlformats.org/drawingml/2006/picture">
                 <pic:pic xmlns:pic="http://schemas.openxmlformats.org/drawingml/2006/picture">
                   <pic:nvPicPr>
-                    <pic:cNvPr id="11" name="firefox_404.png"/>
+                    <pic:cNvPr id="4" name="firefox_404.png"/>
                     <pic:cNvPicPr/>
                   </pic:nvPicPr>
                   <pic:blipFill>
@@ -1422,13 +1270,7 @@
     <w:p/>
     <w:p/>
     <w:p/>
-    <w:p>
-      <w:pPr>
-        <w:rPr>
-          <w:rFonts w:hint="eastAsia"/>
-        </w:rPr>
-      </w:pPr>
-    </w:p>
+    <w:p/>
     <w:p>
       <w:pPr>
         <w:rPr>
@@ -1553,13 +1395,7 @@
         <w:t>.</w:t>
       </w:r>
     </w:p>
-    <w:p>
-      <w:pPr>
-        <w:rPr>
-          <w:rFonts w:hint="eastAsia"/>
-        </w:rPr>
-      </w:pPr>
-    </w:p>
+    <w:p/>
     <w:p>
       <w:pPr>
         <w:pStyle w:val="af5"/>
@@ -1575,10 +1411,7 @@
     </w:p>
     <w:p>
       <w:r>
-        <w:t>Referring to the example in Ch2 slides p.3</w:t>
-      </w:r>
-      <w:r>
-        <w:t xml:space="preserve">9, we </w:t>
+        <w:t xml:space="preserve">Referring to the example in Ch2 slides p.39, we </w:t>
       </w:r>
       <w:proofErr w:type="gramStart"/>
       <w:r>
@@ -1601,22 +1434,10 @@
         <w:t xml:space="preserve"> to </w:t>
       </w:r>
       <w:r>
-        <w:t>a</w:t>
-      </w:r>
-      <w:r>
-        <w:t>ccept a new connection (request) and create a new socket for the connection</w:t>
-      </w:r>
-      <w:r>
-        <w:t>.</w:t>
-      </w:r>
-    </w:p>
-    <w:p>
-      <w:pPr>
-        <w:rPr>
-          <w:rFonts w:hint="eastAsia"/>
-        </w:rPr>
-      </w:pPr>
-    </w:p>
+        <w:t>accept a new connection (request) and create a new socket for the connection.</w:t>
+      </w:r>
+    </w:p>
+    <w:p/>
     <w:p>
       <w:pPr>
         <w:pStyle w:val="af5"/>
@@ -1638,10 +1459,7 @@
     </w:p>
     <w:p>
       <w:r>
-        <w:t>Referring to the example in Ch2 slides p.39</w:t>
-      </w:r>
-      <w:r>
-        <w:t xml:space="preserve">, we </w:t>
+        <w:t xml:space="preserve">Referring to the example in Ch2 slides p.39, we </w:t>
       </w:r>
       <w:proofErr w:type="gramStart"/>
       <w:r>
@@ -1672,10 +1490,7 @@
         <w:t xml:space="preserve"> to </w:t>
       </w:r>
       <w:r>
-        <w:t>receive data by socket</w:t>
-      </w:r>
-      <w:r>
-        <w:t xml:space="preserve"> and use </w:t>
+        <w:t xml:space="preserve">receive data by socket and use </w:t>
       </w:r>
       <w:r>
         <w:rPr>
@@ -1699,13 +1514,7 @@
         <w:t xml:space="preserve"> </w:t>
       </w:r>
       <w:r>
-        <w:t>decode</w:t>
-      </w:r>
-      <w:r>
-        <w:t xml:space="preserve"> the message to string</w:t>
-      </w:r>
-      <w:r>
-        <w:t>.</w:t>
+        <w:t>decode the message to string.</w:t>
       </w:r>
     </w:p>
     <w:p/>
@@ -2019,16 +1828,7 @@
     </w:p>
     <w:p>
       <w:r>
-        <w:t>Referring to the example in Ch2 slides p.</w:t>
-      </w:r>
-      <w:r>
-        <w:t>39</w:t>
-      </w:r>
-      <w:r>
-        <w:t>,</w:t>
-      </w:r>
-      <w:r>
-        <w:t xml:space="preserve"> we </w:t>
+        <w:t xml:space="preserve">Referring to the example in Ch2 slides p.39, we </w:t>
       </w:r>
       <w:proofErr w:type="gramStart"/>
       <w:r>
@@ -2057,13 +1857,7 @@
         <w:t>.</w:t>
       </w:r>
     </w:p>
-    <w:p>
-      <w:pPr>
-        <w:rPr>
-          <w:rFonts w:hint="eastAsia"/>
-        </w:rPr>
-      </w:pPr>
-    </w:p>
+    <w:p/>
     <w:p>
       <w:pPr>
         <w:rPr>
@@ -2167,13 +1961,7 @@
         <w:t>A</w:t>
       </w:r>
       <w:r>
-        <w:t xml:space="preserve">s above, initially, </w:t>
-      </w:r>
-      <w:r>
-        <w:t>there isn’t any .html file</w:t>
-      </w:r>
-      <w:r>
-        <w:t>.</w:t>
+        <w:t>s above, initially, there isn’t any .html file.</w:t>
       </w:r>
     </w:p>
     <w:p/>
@@ -2342,19 +2130,7 @@
         <w:rPr>
           <w:b/>
         </w:rPr>
-        <w:t>“</w:t>
-      </w:r>
-      <w:r>
-        <w:rPr>
-          <w:b/>
-        </w:rPr>
-        <w:t>cach</w:t>
-      </w:r>
-      <w:r>
-        <w:rPr>
-          <w:b/>
-        </w:rPr>
-        <w:t>ing”</w:t>
+        <w:t>“caching”</w:t>
       </w:r>
       <w:r>
         <w:t>.</w:t>
@@ -2378,10 +2154,7 @@
         <w:t>imilar to p2, then we click the hyperlink on the website to request “helloworld.html”.</w:t>
       </w:r>
       <w:r>
-        <w:t xml:space="preserve"> </w:t>
-      </w:r>
-      <w:r>
-        <w:t>And we get the results as below:</w:t>
+        <w:t xml:space="preserve"> And we get the results as below:</w:t>
       </w:r>
     </w:p>
     <w:p>
@@ -2490,42 +2263,15 @@
         <w:t>A</w:t>
       </w:r>
       <w:r>
-        <w:t xml:space="preserve">s above, we successfully see the </w:t>
-      </w:r>
-      <w:r>
-        <w:t>helloworld</w:t>
-      </w:r>
-      <w:r>
-        <w:t>.html. Moreover, we can see the “</w:t>
-      </w:r>
-      <w:r>
-        <w:t>helloworld</w:t>
-      </w:r>
-      <w:r>
-        <w:t>.html” appears under the file</w:t>
-      </w:r>
-      <w:r>
-        <w:t>.</w:t>
-      </w:r>
-      <w:r>
-        <w:t xml:space="preserve"> </w:t>
-      </w:r>
-      <w:r>
-        <w:t>We still successfully cache the file.</w:t>
-      </w:r>
-    </w:p>
-    <w:p/>
-    <w:p/>
-    <w:p/>
-    <w:p/>
-    <w:p/>
-    <w:p>
-      <w:pPr>
-        <w:rPr>
-          <w:rFonts w:hint="eastAsia"/>
-        </w:rPr>
-      </w:pPr>
-    </w:p>
+        <w:t>s above, we successfully see the helloworld.html. Moreover, we can see the “helloworld.html” appears under the file. We still successfully cache the file.</w:t>
+      </w:r>
+    </w:p>
+    <w:p/>
+    <w:p/>
+    <w:p/>
+    <w:p/>
+    <w:p/>
+    <w:p/>
     <w:p>
       <w:r>
         <w:rPr>
@@ -2538,64 +2284,22 @@
         <w:t xml:space="preserve">inally, we try to </w:t>
       </w:r>
       <w:r>
-        <w:t xml:space="preserve">ask </w:t>
-      </w:r>
-      <w:r>
-        <w:t>the proxy server</w:t>
+        <w:t>ask the proxy server to request “abc.html”, which</w:t>
       </w:r>
       <w:r>
         <w:t xml:space="preserve"> </w:t>
       </w:r>
       <w:r>
-        <w:t>to request “</w:t>
-      </w:r>
-      <w:r>
-        <w:t>abc</w:t>
-      </w:r>
-      <w:r>
-        <w:t>.html”</w:t>
-      </w:r>
-      <w:r>
-        <w:t>, which</w:t>
+        <w:t>exist</w:t>
+      </w:r>
+      <w:r>
+        <w:t>s</w:t>
       </w:r>
       <w:r>
         <w:t xml:space="preserve"> </w:t>
       </w:r>
       <w:r>
-        <w:t>exist</w:t>
-      </w:r>
-      <w:r>
-        <w:t>s</w:t>
-      </w:r>
-      <w:r>
-        <w:t xml:space="preserve"> </w:t>
-      </w:r>
-      <w:r>
-        <w:t xml:space="preserve">neither </w:t>
-      </w:r>
-      <w:r>
-        <w:t xml:space="preserve">in </w:t>
-      </w:r>
-      <w:r>
-        <w:t xml:space="preserve">the proxy server </w:t>
-      </w:r>
-      <w:r>
-        <w:t>n</w:t>
-      </w:r>
-      <w:r>
-        <w:t xml:space="preserve">or </w:t>
-      </w:r>
-      <w:r>
-        <w:t xml:space="preserve">in </w:t>
-      </w:r>
-      <w:r>
-        <w:t xml:space="preserve">the </w:t>
-      </w:r>
-      <w:r>
-        <w:t>w</w:t>
-      </w:r>
-      <w:r>
-        <w:t>eb server</w:t>
+        <w:t>neither in the proxy server nor in the web server</w:t>
       </w:r>
       <w:r>
         <w:t>. And we get the results as below:</w:t>
@@ -2604,14 +2308,13 @@
     <w:p>
       <w:r>
         <w:rPr>
-          <w:rFonts w:hint="eastAsia"/>
           <w:noProof/>
         </w:rPr>
         <w:drawing>
           <wp:inline distT="0" distB="0" distL="0" distR="0">
             <wp:extent cx="5274310" cy="2966720"/>
             <wp:effectExtent l="0" t="0" r="2540" b="5080"/>
-            <wp:docPr id="17" name="圖片 17"/>
+            <wp:docPr id="21" name="圖片 21"/>
             <wp:cNvGraphicFramePr>
               <a:graphicFrameLocks xmlns:a="http://schemas.openxmlformats.org/drawingml/2006/main" noChangeAspect="1"/>
             </wp:cNvGraphicFramePr>
@@ -2619,7 +2322,7 @@
               <a:graphicData uri="http://schemas.openxmlformats.org/drawingml/2006/picture">
                 <pic:pic xmlns:pic="http://schemas.openxmlformats.org/drawingml/2006/picture">
                   <pic:nvPicPr>
-                    <pic:cNvPr id="17" name="chrome_404.png"/>
+                    <pic:cNvPr id="21" name="chrome_404.png"/>
                     <pic:cNvPicPr/>
                   </pic:nvPicPr>
                   <pic:blipFill>
@@ -2792,16 +2495,16 @@
       </w:r>
     </w:p>
     <w:p>
-      <w:r>
-        <w:rPr>
-          <w:rFonts w:hint="eastAsia"/>
+      <w:bookmarkStart w:id="0" w:name="_GoBack"/>
+      <w:r>
+        <w:rPr>
           <w:noProof/>
         </w:rPr>
         <w:drawing>
           <wp:inline distT="0" distB="0" distL="0" distR="0">
-            <wp:extent cx="5274310" cy="2961005"/>
-            <wp:effectExtent l="0" t="0" r="2540" b="0"/>
-            <wp:docPr id="20" name="圖片 20"/>
+            <wp:extent cx="5274310" cy="2966720"/>
+            <wp:effectExtent l="0" t="0" r="2540" b="5080"/>
+            <wp:docPr id="22" name="圖片 22"/>
             <wp:cNvGraphicFramePr>
               <a:graphicFrameLocks xmlns:a="http://schemas.openxmlformats.org/drawingml/2006/main" noChangeAspect="1"/>
             </wp:cNvGraphicFramePr>
@@ -2809,7 +2512,7 @@
               <a:graphicData uri="http://schemas.openxmlformats.org/drawingml/2006/picture">
                 <pic:pic xmlns:pic="http://schemas.openxmlformats.org/drawingml/2006/picture">
                   <pic:nvPicPr>
-                    <pic:cNvPr id="20" name="edge_404.png"/>
+                    <pic:cNvPr id="22" name="edge_404.png"/>
                     <pic:cNvPicPr/>
                   </pic:nvPicPr>
                   <pic:blipFill>
@@ -2827,7 +2530,7 @@
                   <pic:spPr>
                     <a:xfrm>
                       <a:off x="0" y="0"/>
-                      <a:ext cx="5274310" cy="2961005"/>
+                      <a:ext cx="5274310" cy="2966720"/>
                     </a:xfrm>
                     <a:prstGeom prst="rect">
                       <a:avLst/>
@@ -2839,6 +2542,7 @@
           </wp:inline>
         </w:drawing>
       </w:r>
+      <w:bookmarkEnd w:id="0"/>
     </w:p>
     <w:p>
       <w:r>
@@ -2848,13 +2552,7 @@
         <w:t>A</w:t>
       </w:r>
       <w:r>
-        <w:t xml:space="preserve">s above, we can successfully </w:t>
-      </w:r>
-      <w:r>
-        <w:t xml:space="preserve">access HTML files through </w:t>
-      </w:r>
-      <w:r>
-        <w:t>another</w:t>
+        <w:t>s above, we can successfully access HTML files through another</w:t>
       </w:r>
       <w:r>
         <w:rPr>
@@ -2863,10 +2561,7 @@
         <w:t xml:space="preserve"> </w:t>
       </w:r>
       <w:r>
-        <w:t>browser</w:t>
-      </w:r>
-      <w:r>
-        <w:t xml:space="preserve">. </w:t>
+        <w:t xml:space="preserve">browser. </w:t>
       </w:r>
     </w:p>
     <w:p>
@@ -2889,10 +2584,7 @@
         <w:t>Since t</w:t>
       </w:r>
       <w:r>
-        <w:t xml:space="preserve">hey look changed nothing as in </w:t>
-      </w:r>
-      <w:r>
-        <w:t xml:space="preserve">the chrome </w:t>
+        <w:t xml:space="preserve">hey look changed nothing as in the chrome </w:t>
       </w:r>
       <w:proofErr w:type="gramStart"/>
       <w:r>
@@ -2936,16 +2628,7 @@
         <w:t>T</w:t>
       </w:r>
       <w:r>
-        <w:t xml:space="preserve">here are totally </w:t>
-      </w:r>
-      <w:r>
-        <w:t>10</w:t>
-      </w:r>
-      <w:r>
-        <w:t xml:space="preserve"> TODO parts</w:t>
-      </w:r>
-      <w:r>
-        <w:t xml:space="preserve">. However, some of them are </w:t>
+        <w:t xml:space="preserve">here are totally 10 TODO parts. However, some of them are </w:t>
       </w:r>
       <w:r>
         <w:t xml:space="preserve">the </w:t>
@@ -2959,28 +2642,7 @@
       </w:r>
       <w:proofErr w:type="gramEnd"/>
       <w:r>
-        <w:t xml:space="preserve"> w</w:t>
-      </w:r>
-      <w:r>
-        <w:t xml:space="preserve">e </w:t>
-      </w:r>
-      <w:r>
-        <w:t xml:space="preserve">only discuss the different parts from p2 here. We </w:t>
-      </w:r>
-      <w:r>
-        <w:t>follow TA’s hint</w:t>
-      </w:r>
-      <w:r>
-        <w:t xml:space="preserve"> </w:t>
-      </w:r>
-      <w:r>
-        <w:t>and complet</w:t>
-      </w:r>
-      <w:r>
-        <w:t>e</w:t>
-      </w:r>
-      <w:r>
-        <w:t xml:space="preserve"> these parts as below:</w:t>
+        <w:t xml:space="preserve"> we only discuss the different parts from p2 here. We follow TA’s hint and complete these parts as below:</w:t>
       </w:r>
     </w:p>
     <w:p>
@@ -3232,11 +2894,6 @@
     </w:p>
     <w:p/>
     <w:p>
-      <w:pPr>
-        <w:rPr>
-          <w:rFonts w:hint="eastAsia"/>
-        </w:rPr>
-      </w:pPr>
       <w:r>
         <w:rPr>
           <w:rFonts w:hint="eastAsia"/>
@@ -3277,10 +2934,7 @@
         <w:t xml:space="preserve">ere, </w:t>
       </w:r>
       <w:r>
-        <w:t xml:space="preserve">we </w:t>
-      </w:r>
-      <w:r>
-        <w:t xml:space="preserve">make </w:t>
+        <w:t xml:space="preserve">we make </w:t>
       </w:r>
       <w:proofErr w:type="spellStart"/>
       <w:r>
@@ -3288,10 +2942,7 @@
       </w:r>
       <w:proofErr w:type="spellEnd"/>
       <w:r>
-        <w:t xml:space="preserve"> connect to</w:t>
-      </w:r>
-      <w:r>
-        <w:t xml:space="preserve"> </w:t>
+        <w:t xml:space="preserve"> connect to </w:t>
       </w:r>
       <w:r>
         <w:rPr>
@@ -3355,13 +3006,7 @@
         <w:t xml:space="preserve"> </w:t>
       </w:r>
       <w:r>
-        <w:t xml:space="preserve">Hence, the proxy server will read </w:t>
-      </w:r>
-      <w:r>
-        <w:t>the web server</w:t>
-      </w:r>
-      <w:r>
-        <w:t xml:space="preserve">’s </w:t>
+        <w:t xml:space="preserve">Hence, the proxy server will read the web server’s </w:t>
       </w:r>
       <w:r>
         <w:t>replies</w:t>
@@ -3402,25 +3047,7 @@
     <w:p>
       <w:r>
         <w:lastRenderedPageBreak/>
-        <w:t xml:space="preserve">Meanwhile, if </w:t>
-      </w:r>
-      <w:r>
-        <w:t xml:space="preserve">the file </w:t>
-      </w:r>
-      <w:r>
-        <w:t xml:space="preserve">doesn’t </w:t>
-      </w:r>
-      <w:r>
-        <w:t>exist</w:t>
-      </w:r>
-      <w:r>
-        <w:t xml:space="preserve">, the </w:t>
-      </w:r>
-      <w:r>
-        <w:t>proxy server</w:t>
-      </w:r>
-      <w:r>
-        <w:t xml:space="preserve"> will receive a “404 not found” error message. Then, it would</w:t>
+        <w:t>Meanwhile, if the file doesn’t exist, the proxy server will receive a “404 not found” error message. Then, it would</w:t>
       </w:r>
       <w:r>
         <w:rPr>
@@ -3550,13 +3177,7 @@
         <w:t>, while we can’t do the same thing in p3</w:t>
       </w:r>
       <w:r>
-        <w:t xml:space="preserve">. The status code and </w:t>
-      </w:r>
-      <w:r>
-        <w:t>header line</w:t>
-      </w:r>
-      <w:r>
-        <w:t xml:space="preserve"> </w:t>
+        <w:t xml:space="preserve">. The status code and header line </w:t>
       </w:r>
       <w:proofErr w:type="gramStart"/>
       <w:r>
@@ -3620,13 +3241,7 @@
         <w:t>most of the time.</w:t>
       </w:r>
       <w:r>
-        <w:t xml:space="preserve"> Hence, the </w:t>
-      </w:r>
-      <w:r>
-        <w:t>status code and header line</w:t>
-      </w:r>
-      <w:r>
-        <w:t xml:space="preserve"> are not needed.</w:t>
+        <w:t xml:space="preserve"> Hence, the status code and header line are not needed.</w:t>
       </w:r>
       <w:r>
         <w:t xml:space="preserve"> As for the proxy server, </w:t>
@@ -3644,13 +3259,7 @@
         <w:t xml:space="preserve">, </w:t>
       </w:r>
       <w:r>
-        <w:t xml:space="preserve">it doesn’t use a special port like the </w:t>
-      </w:r>
-      <w:r>
-        <w:t>web server</w:t>
-      </w:r>
-      <w:r>
-        <w:t>.</w:t>
+        <w:t>it doesn’t use a special port like the web server.</w:t>
       </w:r>
       <w:r>
         <w:t xml:space="preserve"> </w:t>
@@ -3682,13 +3291,7 @@
         <w:ind w:leftChars="0"/>
       </w:pPr>
       <w:r>
-        <w:t xml:space="preserve"># Also send the response back to </w:t>
-      </w:r>
-      <w:r>
-        <w:t>C</w:t>
-      </w:r>
-      <w:r>
-        <w:t>lient socket and the corresponding file from cache</w:t>
+        <w:t># Also send the response back to Client socket and the corresponding file from cache</w:t>
       </w:r>
     </w:p>
     <w:p>
@@ -3711,13 +3314,7 @@
         <w:rPr>
           <w:b/>
         </w:rPr>
-        <w:t>send t</w:t>
-      </w:r>
-      <w:r>
-        <w:rPr>
-          <w:b/>
-        </w:rPr>
-        <w:t>he status code and header line</w:t>
+        <w:t>send the status code and header line</w:t>
       </w:r>
       <w:r>
         <w:t xml:space="preserve"> to Client.</w:t>
@@ -3782,11 +3379,6 @@
       </w:r>
     </w:p>
     <w:p>
-      <w:pPr>
-        <w:rPr>
-          <w:rFonts w:hint="eastAsia"/>
-        </w:rPr>
-      </w:pPr>
       <w:r>
         <w:rPr>
           <w:rFonts w:hint="eastAsia"/>
@@ -3815,10 +3407,7 @@
         <w:t>in</w:t>
       </w:r>
       <w:r>
-        <w:t xml:space="preserve"> </w:t>
-      </w:r>
-      <w:r>
-        <w:t>“index.html”</w:t>
+        <w:t xml:space="preserve"> “index.html”</w:t>
       </w:r>
       <w:r>
         <w:t>.</w:t>
@@ -3844,12 +3433,7 @@
         <w:t>”</w:t>
       </w:r>
       <w:r>
-        <w:t xml:space="preserve"> </w:t>
-      </w:r>
-      <w:bookmarkStart w:id="0" w:name="_GoBack"/>
-      <w:bookmarkEnd w:id="0"/>
-      <w:r>
-        <w:t xml:space="preserve">received from the web server </w:t>
+        <w:t xml:space="preserve"> received from the web server </w:t>
       </w:r>
       <w:r>
         <w:t xml:space="preserve">and we </w:t>

</xml_diff>